<commit_message>
Changed the assets for pause screen, confirm exit and new high score game over
</commit_message>
<xml_diff>
--- a/DROP Documentation.docx
+++ b/DROP Documentation.docx
@@ -18,6 +18,7 @@
       <w:r>
         <w:rPr>
           <w:rFonts w:ascii="Courier New" w:hAnsi="Courier New" w:cs="Courier New"/>
+          <w:noProof/>
           <w:color w:val="D60093"/>
           <w:sz w:val="24"/>
           <w:szCs w:val="24"/>
@@ -82,6 +83,7 @@
       <w:r>
         <w:rPr>
           <w:rFonts w:ascii="Courier New" w:hAnsi="Courier New" w:cs="Courier New"/>
+          <w:noProof/>
           <w:color w:val="D60093"/>
           <w:sz w:val="24"/>
           <w:szCs w:val="24"/>
@@ -309,6 +311,16 @@
         </w:rPr>
         <w:t>GROUP 2</w:t>
       </w:r>
+      <w:r>
+        <w:rPr>
+          <w:rFonts w:ascii="Courier New" w:hAnsi="Courier New" w:cs="Courier New"/>
+          <w:color w:val="D60093"/>
+          <w:sz w:val="24"/>
+          <w:szCs w:val="24"/>
+          <w:lang w:val="en-US"/>
+        </w:rPr>
+        <w:t>A</w:t>
+      </w:r>
     </w:p>
     <w:p>
       <w:pPr>
@@ -445,6 +457,30 @@
     <w:p>
       <w:pPr>
         <w:spacing w:line="360" w:lineRule="auto"/>
+        <w:ind w:left="2880" w:firstLine="720"/>
+        <w:contextualSpacing/>
+        <w:rPr>
+          <w:rFonts w:ascii="Courier New" w:hAnsi="Courier New" w:cs="Courier New"/>
+          <w:color w:val="D60093"/>
+          <w:sz w:val="24"/>
+          <w:szCs w:val="24"/>
+          <w:lang w:val="en-US"/>
+        </w:rPr>
+      </w:pPr>
+      <w:r>
+        <w:rPr>
+          <w:rFonts w:ascii="Courier New" w:hAnsi="Courier New" w:cs="Courier New"/>
+          <w:color w:val="D60093"/>
+          <w:sz w:val="24"/>
+          <w:szCs w:val="24"/>
+          <w:lang w:val="en-US"/>
+        </w:rPr>
+        <w:t>De Jesus, Ronie</w:t>
+      </w:r>
+    </w:p>
+    <w:p>
+      <w:pPr>
+        <w:spacing w:line="360" w:lineRule="auto"/>
         <w:contextualSpacing/>
         <w:jc w:val="center"/>
         <w:rPr>
@@ -463,8 +499,10 @@
           <w:szCs w:val="24"/>
           <w:lang w:val="en-US"/>
         </w:rPr>
-        <w:t>Cervantes, John Paul</w:t>
-      </w:r>
+        <w:t>Pagtalunan, Jonas</w:t>
+      </w:r>
+      <w:bookmarkStart w:id="0" w:name="_GoBack"/>
+      <w:bookmarkEnd w:id="0"/>
     </w:p>
     <w:p>
       <w:pPr>
@@ -487,151 +525,17 @@
           <w:szCs w:val="24"/>
           <w:lang w:val="en-US"/>
         </w:rPr>
-        <w:t xml:space="preserve">De Jesus, </w:t>
-      </w:r>
-      <w:proofErr w:type="spellStart"/>
-      <w:r>
-        <w:rPr>
-          <w:rFonts w:ascii="Courier New" w:hAnsi="Courier New" w:cs="Courier New"/>
-          <w:color w:val="D60093"/>
-          <w:sz w:val="24"/>
-          <w:szCs w:val="24"/>
-          <w:lang w:val="en-US"/>
-        </w:rPr>
-        <w:t>Ronie</w:t>
-      </w:r>
-      <w:proofErr w:type="spellEnd"/>
-    </w:p>
-    <w:p>
-      <w:pPr>
-        <w:spacing w:line="360" w:lineRule="auto"/>
-        <w:contextualSpacing/>
-        <w:jc w:val="center"/>
-        <w:rPr>
-          <w:rFonts w:ascii="Courier New" w:hAnsi="Courier New" w:cs="Courier New"/>
-          <w:color w:val="D60093"/>
-          <w:sz w:val="24"/>
-          <w:szCs w:val="24"/>
-          <w:lang w:val="en-US"/>
-        </w:rPr>
-      </w:pPr>
-      <w:r>
-        <w:rPr>
-          <w:rFonts w:ascii="Courier New" w:hAnsi="Courier New" w:cs="Courier New"/>
-          <w:color w:val="D60093"/>
-          <w:sz w:val="24"/>
-          <w:szCs w:val="24"/>
-          <w:lang w:val="en-US"/>
-        </w:rPr>
-        <w:t>Esguerra, Joshua Mark</w:t>
-      </w:r>
-    </w:p>
-    <w:p>
-      <w:pPr>
-        <w:spacing w:line="360" w:lineRule="auto"/>
-        <w:contextualSpacing/>
-        <w:jc w:val="center"/>
-        <w:rPr>
-          <w:rFonts w:ascii="Courier New" w:hAnsi="Courier New" w:cs="Courier New"/>
-          <w:color w:val="D60093"/>
-          <w:sz w:val="24"/>
-          <w:szCs w:val="24"/>
-          <w:lang w:val="en-US"/>
-        </w:rPr>
-      </w:pPr>
-      <w:r>
-        <w:rPr>
-          <w:rFonts w:ascii="Courier New" w:hAnsi="Courier New" w:cs="Courier New"/>
-          <w:color w:val="D60093"/>
-          <w:sz w:val="24"/>
-          <w:szCs w:val="24"/>
-          <w:lang w:val="en-US"/>
-        </w:rPr>
-        <w:t>Mendoza, Melissa</w:t>
-      </w:r>
-    </w:p>
-    <w:p>
-      <w:pPr>
-        <w:spacing w:line="360" w:lineRule="auto"/>
-        <w:contextualSpacing/>
-        <w:jc w:val="center"/>
-        <w:rPr>
-          <w:rFonts w:ascii="Courier New" w:hAnsi="Courier New" w:cs="Courier New"/>
-          <w:color w:val="D60093"/>
-          <w:sz w:val="24"/>
-          <w:szCs w:val="24"/>
-          <w:lang w:val="en-US"/>
-        </w:rPr>
-      </w:pPr>
-      <w:proofErr w:type="spellStart"/>
-      <w:r>
-        <w:rPr>
-          <w:rFonts w:ascii="Courier New" w:hAnsi="Courier New" w:cs="Courier New"/>
-          <w:color w:val="D60093"/>
-          <w:sz w:val="24"/>
-          <w:szCs w:val="24"/>
-          <w:lang w:val="en-US"/>
-        </w:rPr>
-        <w:t>Pagtalunan</w:t>
-      </w:r>
-      <w:proofErr w:type="spellEnd"/>
-      <w:r>
-        <w:rPr>
-          <w:rFonts w:ascii="Courier New" w:hAnsi="Courier New" w:cs="Courier New"/>
-          <w:color w:val="D60093"/>
-          <w:sz w:val="24"/>
-          <w:szCs w:val="24"/>
-          <w:lang w:val="en-US"/>
-        </w:rPr>
-        <w:t>, Jonas</w:t>
-      </w:r>
-    </w:p>
-    <w:p>
-      <w:pPr>
-        <w:spacing w:line="360" w:lineRule="auto"/>
-        <w:contextualSpacing/>
-        <w:jc w:val="center"/>
-        <w:rPr>
-          <w:rFonts w:ascii="Courier New" w:hAnsi="Courier New" w:cs="Courier New"/>
-          <w:color w:val="D60093"/>
-          <w:sz w:val="24"/>
-          <w:szCs w:val="24"/>
-          <w:lang w:val="en-US"/>
-        </w:rPr>
-      </w:pPr>
-      <w:r>
-        <w:rPr>
-          <w:rFonts w:ascii="Courier New" w:hAnsi="Courier New" w:cs="Courier New"/>
-          <w:color w:val="D60093"/>
-          <w:sz w:val="24"/>
-          <w:szCs w:val="24"/>
-          <w:lang w:val="en-US"/>
-        </w:rPr>
-        <w:t>Santos, Kristian A.</w:t>
-      </w:r>
-    </w:p>
-    <w:p>
-      <w:pPr>
-        <w:spacing w:line="360" w:lineRule="auto"/>
-        <w:contextualSpacing/>
-        <w:jc w:val="center"/>
-        <w:rPr>
-          <w:rFonts w:ascii="Courier New" w:hAnsi="Courier New" w:cs="Courier New"/>
-          <w:color w:val="D60093"/>
-          <w:sz w:val="24"/>
-          <w:szCs w:val="24"/>
-          <w:lang w:val="en-US"/>
-        </w:rPr>
-      </w:pPr>
-      <w:r>
-        <w:rPr>
-          <w:rFonts w:ascii="Courier New" w:hAnsi="Courier New" w:cs="Courier New"/>
-          <w:color w:val="D60093"/>
-          <w:sz w:val="24"/>
-          <w:szCs w:val="24"/>
-          <w:lang w:val="en-US"/>
-        </w:rPr>
-        <w:t>Soledad, Ramon</w:t>
+        <w:t>Santos, Kristian A</w:t>
+      </w:r>
+      <w:r>
+        <w:rPr>
+          <w:rFonts w:ascii="Courier New" w:hAnsi="Courier New" w:cs="Courier New"/>
+          <w:color w:val="D60093"/>
+          <w:sz w:val="24"/>
+          <w:szCs w:val="24"/>
+          <w:lang w:val="en-US"/>
+        </w:rPr>
+        <w:t>.</w:t>
       </w:r>
     </w:p>
     <w:p>
@@ -791,6 +695,45 @@
       <w:pPr>
         <w:spacing w:line="360" w:lineRule="auto"/>
         <w:contextualSpacing/>
+        <w:rPr>
+          <w:rFonts w:ascii="Courier New" w:hAnsi="Courier New" w:cs="Courier New"/>
+          <w:color w:val="D60093"/>
+          <w:sz w:val="24"/>
+          <w:szCs w:val="24"/>
+          <w:lang w:val="en-US"/>
+        </w:rPr>
+      </w:pPr>
+    </w:p>
+    <w:p>
+      <w:pPr>
+        <w:spacing w:line="360" w:lineRule="auto"/>
+        <w:contextualSpacing/>
+        <w:rPr>
+          <w:rFonts w:ascii="Courier New" w:hAnsi="Courier New" w:cs="Courier New"/>
+          <w:color w:val="D60093"/>
+          <w:sz w:val="24"/>
+          <w:szCs w:val="24"/>
+          <w:lang w:val="en-US"/>
+        </w:rPr>
+      </w:pPr>
+    </w:p>
+    <w:p>
+      <w:pPr>
+        <w:spacing w:line="360" w:lineRule="auto"/>
+        <w:contextualSpacing/>
+        <w:rPr>
+          <w:rFonts w:ascii="Courier New" w:hAnsi="Courier New" w:cs="Courier New"/>
+          <w:color w:val="D60093"/>
+          <w:sz w:val="24"/>
+          <w:szCs w:val="24"/>
+          <w:lang w:val="en-US"/>
+        </w:rPr>
+      </w:pPr>
+    </w:p>
+    <w:p>
+      <w:pPr>
+        <w:spacing w:line="360" w:lineRule="auto"/>
+        <w:contextualSpacing/>
         <w:jc w:val="center"/>
         <w:rPr>
           <w:rFonts w:ascii="Courier New" w:hAnsi="Courier New" w:cs="Courier New"/>
@@ -808,6 +751,7 @@
           <w:szCs w:val="24"/>
           <w:lang w:val="en-US"/>
         </w:rPr>
+        <w:lastRenderedPageBreak/>
         <w:t>INTRODUCTION</w:t>
       </w:r>
     </w:p>
@@ -833,29 +777,7 @@
           <w:lang w:val="en-US"/>
         </w:rPr>
         <w:tab/>
-        <w:t xml:space="preserve">DROP! is a game developed in Python using the </w:t>
-      </w:r>
-      <w:proofErr w:type="spellStart"/>
-      <w:r>
-        <w:rPr>
-          <w:rFonts w:ascii="Courier New" w:hAnsi="Courier New" w:cs="Courier New"/>
-          <w:color w:val="D60093"/>
-          <w:sz w:val="24"/>
-          <w:szCs w:val="24"/>
-          <w:lang w:val="en-US"/>
-        </w:rPr>
-        <w:t>Pygame</w:t>
-      </w:r>
-      <w:proofErr w:type="spellEnd"/>
-      <w:r>
-        <w:rPr>
-          <w:rFonts w:ascii="Courier New" w:hAnsi="Courier New" w:cs="Courier New"/>
-          <w:color w:val="D60093"/>
-          <w:sz w:val="24"/>
-          <w:szCs w:val="24"/>
-          <w:lang w:val="en-US"/>
-        </w:rPr>
-        <w:t xml:space="preserve"> library that has one goal: Get </w:t>
+        <w:t xml:space="preserve">DROP! is a game developed in Python using the Pygame library that has one goal: Get </w:t>
       </w:r>
       <w:r>
         <w:rPr>
@@ -1295,7 +1217,6 @@
           <w:szCs w:val="24"/>
           <w:lang w:val="en-US"/>
         </w:rPr>
-        <w:lastRenderedPageBreak/>
         <w:tab/>
       </w:r>
     </w:p>
@@ -1326,6 +1247,7 @@
           <w:u w:val="single"/>
           <w:lang w:val="en-US"/>
         </w:rPr>
+        <w:lastRenderedPageBreak/>
         <w:t>CHAPTER 1: Directory contents</w:t>
       </w:r>
     </w:p>
@@ -1750,6 +1672,7 @@
           <w:u w:val="single"/>
           <w:lang w:val="en-US"/>
         </w:rPr>
+        <w:lastRenderedPageBreak/>
         <w:t>CHAPTER 2: Program Flow</w:t>
       </w:r>
     </w:p>
@@ -1789,8 +1712,6 @@
           <w:lang w:val="en-US"/>
         </w:rPr>
       </w:pPr>
-      <w:bookmarkStart w:id="0" w:name="_GoBack"/>
-      <w:bookmarkEnd w:id="0"/>
     </w:p>
     <w:p>
       <w:pPr>
@@ -1907,6 +1828,7 @@
         <w:showingPlcHdr/>
         <w15:appearance w15:val="hidden"/>
       </w:sdtPr>
+      <w:sdtEndPr/>
       <w:sdtContent>
         <w:r>
           <w:rPr>
@@ -1962,6 +1884,7 @@
         <w:showingPlcHdr/>
         <w15:appearance w15:val="hidden"/>
       </w:sdtPr>
+      <w:sdtEndPr/>
       <w:sdtContent>
         <w:r>
           <w:rPr>
@@ -2500,6 +2423,7 @@
   <w:style w:type="character" w:default="1" w:styleId="DefaultParagraphFont">
     <w:name w:val="Default Paragraph Font"/>
     <w:uiPriority w:val="1"/>
+    <w:semiHidden/>
     <w:unhideWhenUsed/>
   </w:style>
   <w:style w:type="table" w:default="1" w:styleId="TableNormal">
@@ -2677,8 +2601,11 @@
   </w:compat>
   <w:rsids>
     <w:rsidRoot w:val="00293AC0"/>
+    <w:rsid w:val="00094748"/>
     <w:rsid w:val="00293AC0"/>
     <w:rsid w:val="00494786"/>
+    <w:rsid w:val="004B414F"/>
+    <w:rsid w:val="0094529C"/>
   </w:rsids>
   <m:mathPr>
     <m:mathFont m:val="Cambria Math"/>

</xml_diff>